<commit_message>
Formatting of details for all.
</commit_message>
<xml_diff>
--- a/employment_history.docx
+++ b/employment_history.docx
@@ -74,10 +74,7 @@
     </w:p>
     <w:p>
       <w:r>
-        <w:t>Wildlife</w:t>
-      </w:r>
-      <w:r>
-        <w:t xml:space="preserve"> Biologist (retired)</w:t>
+        <w:t>Wildlife Biologist (retired)</w:t>
       </w:r>
     </w:p>
     <w:p>
@@ -149,12 +146,14 @@
       <w:r>
         <w:t>Field technician</w:t>
       </w:r>
-      <w:r>
-        <w:tab/>
+    </w:p>
+    <w:p>
+      <w:r>
         <w:t>Texas Agricultural Experiment Station</w:t>
       </w:r>
-      <w:r>
-        <w:tab/>
+    </w:p>
+    <w:p>
+      <w:r>
         <w:t>6 / 2005</w:t>
       </w:r>
       <w:r>
@@ -168,26 +167,6 @@
     </w:p>
     <w:p>
       <w:r>
-        <w:t xml:space="preserve">*Job Title </w:t>
-      </w:r>
-    </w:p>
-    <w:p>
-      <w:r>
-        <w:t>Field technician</w:t>
-      </w:r>
-    </w:p>
-    <w:p>
-      <w:r>
-        <w:t xml:space="preserve">*Employer Name </w:t>
-      </w:r>
-    </w:p>
-    <w:p>
-      <w:r>
-        <w:t>Texas Agricultural Experiment Station</w:t>
-      </w:r>
-    </w:p>
-    <w:p>
-      <w:r>
         <w:t xml:space="preserve">*Employer Address </w:t>
       </w:r>
     </w:p>
@@ -198,58 +177,15 @@
     </w:p>
     <w:p>
       <w:r>
-        <w:t xml:space="preserve">*Employer City </w:t>
-      </w:r>
-    </w:p>
-    <w:p>
-      <w:r>
         <w:t>Vernon</w:t>
       </w:r>
     </w:p>
     <w:p>
       <w:r>
-        <w:t xml:space="preserve">*Employer State *Employer ZIP Code </w:t>
-      </w:r>
-    </w:p>
-    <w:p>
-      <w:r>
         <w:t>76384</w:t>
       </w:r>
     </w:p>
-    <w:p>
-      <w:r>
-        <w:t xml:space="preserve">*Employer Country Current Salary </w:t>
-      </w:r>
-    </w:p>
-    <w:p>
-      <w:r>
-        <w:t>Current Salary (e.g. $50,000)</w:t>
-      </w:r>
-    </w:p>
-    <w:p/>
-    <w:p>
-      <w:r>
-        <w:t xml:space="preserve">Currently Employed  </w:t>
-      </w:r>
-    </w:p>
-    <w:p>
-      <w:r>
-        <w:t>Employed</w:t>
-      </w:r>
-      <w:r>
-        <w:t xml:space="preserve"> From Month Employed From Year </w:t>
-      </w:r>
-    </w:p>
-    <w:p>
-      <w:r>
-        <w:t xml:space="preserve">Employed To Month Employed To Year </w:t>
-      </w:r>
-    </w:p>
-    <w:p>
-      <w:r>
-        <w:t xml:space="preserve">*May we contact your supervisor? *Supervisor Name </w:t>
-      </w:r>
-    </w:p>
+    <w:p/>
     <w:p>
       <w:r>
         <w:t>Dean Ransom</w:t>
@@ -257,39 +193,20 @@
     </w:p>
     <w:p>
       <w:r>
-        <w:t xml:space="preserve">*Supervisor Title </w:t>
-      </w:r>
-    </w:p>
-    <w:p>
-      <w:r>
         <w:t>Assistant Professor</w:t>
       </w:r>
     </w:p>
     <w:p>
       <w:r>
-        <w:t xml:space="preserve">*Supervisor Email </w:t>
-      </w:r>
-    </w:p>
-    <w:p>
-      <w:r>
         <w:t>dean.ransom@tamuc.edu</w:t>
       </w:r>
     </w:p>
     <w:p>
       <w:r>
-        <w:t xml:space="preserve">*Supervisor Phone </w:t>
-      </w:r>
-    </w:p>
-    <w:p>
-      <w:r>
         <w:t>903-886-5938</w:t>
       </w:r>
     </w:p>
-    <w:p>
-      <w:r>
-        <w:t xml:space="preserve">*Duties and Responsibilities </w:t>
-      </w:r>
-    </w:p>
+    <w:p/>
     <w:p>
       <w:r>
         <w:t xml:space="preserve">Counting </w:t>
@@ -303,9 +220,10 @@
         <w:t xml:space="preserve"> nest searching, measuring vegetation, and sampling insects.</w:t>
       </w:r>
     </w:p>
-    <w:p>
-      <w:r>
-        <w:t xml:space="preserve">*Reason for leaving this position </w:t>
+    <w:p/>
+    <w:p>
+      <w:r>
+        <w:t xml:space="preserve">Reason for leaving this position </w:t>
       </w:r>
     </w:p>
     <w:p>
@@ -313,18 +231,18 @@
         <w:t>Seasonal work ended</w:t>
       </w:r>
     </w:p>
-    <w:p>
-      <w:r>
-        <w:t xml:space="preserve">*Explain any time lapse between positions </w:t>
-      </w:r>
-    </w:p>
-    <w:p>
-      <w:proofErr w:type="gramStart"/>
-      <w:r>
-        <w:t>Educational time constraints during undergraduate de</w:t>
-      </w:r>
-      <w:r>
-        <w:t>gree (01/2005-12/2007).</w:t>
+    <w:p/>
+    <w:p>
+      <w:bookmarkStart w:id="0" w:name="_GoBack"/>
+      <w:bookmarkEnd w:id="0"/>
+      <w:r>
+        <w:t xml:space="preserve">Explain any time lapse between positions </w:t>
+      </w:r>
+    </w:p>
+    <w:p>
+      <w:proofErr w:type="gramStart"/>
+      <w:r>
+        <w:t>Educational time constraints during undergraduate degree (01/2005-12/2007).</w:t>
       </w:r>
       <w:proofErr w:type="gramEnd"/>
     </w:p>
@@ -358,50 +276,286 @@
     <w:p/>
     <w:p>
       <w:r>
-        <w:t>Undergraduate research assistan</w:t>
-      </w:r>
-      <w:r>
-        <w:t>t</w:t>
-      </w:r>
-    </w:p>
-    <w:p>
-      <w:r>
-        <w:t>Aquatic ecology lab, University of North Texas</w:t>
-      </w:r>
+        <w:t>Undergraduate research assistant</w:t>
+      </w:r>
+    </w:p>
+    <w:p>
+      <w:r>
+        <w:t xml:space="preserve">Aquatic ecology lab, University of North Texas </w:t>
+      </w:r>
+    </w:p>
+    <w:p/>
+    <w:p>
+      <w:r>
+        <w:t>University of North Texas</w:t>
+      </w:r>
+    </w:p>
+    <w:p/>
+    <w:p>
+      <w:r>
+        <w:t>1704 W Mulberry St</w:t>
+      </w:r>
+    </w:p>
+    <w:p/>
+    <w:p>
+      <w:r>
+        <w:t>Denton</w:t>
+      </w:r>
+      <w:r>
+        <w:t xml:space="preserve"> TX </w:t>
+      </w:r>
+      <w:r>
+        <w:t>76201</w:t>
+      </w:r>
+    </w:p>
+    <w:p/>
+    <w:p>
+      <w:r>
+        <w:t xml:space="preserve">Supervisor Name </w:t>
+      </w:r>
+    </w:p>
+    <w:p>
+      <w:r>
+        <w:t>James Kennedy</w:t>
+      </w:r>
+    </w:p>
+    <w:p>
+      <w:r>
+        <w:t>Regents Professor</w:t>
+      </w:r>
+    </w:p>
+    <w:p>
+      <w:r>
+        <w:t>kennedy@unt.edu</w:t>
+      </w:r>
+    </w:p>
+    <w:p>
+      <w:r>
+        <w:t>940-565-2981</w:t>
+      </w:r>
+    </w:p>
+    <w:p/>
+    <w:p>
+      <w:r>
+        <w:t xml:space="preserve">Duties and Responsibilities </w:t>
+      </w:r>
+    </w:p>
+    <w:p>
+      <w:proofErr w:type="gramStart"/>
+      <w:r>
+        <w:t>Sorting aquatic invertebrates in sediment samples.</w:t>
+      </w:r>
+      <w:proofErr w:type="gramEnd"/>
+    </w:p>
+    <w:p/>
+    <w:p>
+      <w:r>
+        <w:t xml:space="preserve">Reason for leaving this position </w:t>
+      </w:r>
+    </w:p>
+    <w:p>
+      <w:proofErr w:type="gramStart"/>
+      <w:r>
+        <w:t>Left for summer field season job.</w:t>
+      </w:r>
+      <w:proofErr w:type="gramEnd"/>
+    </w:p>
+    <w:p/>
+    <w:p>
+      <w:r>
+        <w:t xml:space="preserve">Explain any time lapse between positions </w:t>
+      </w:r>
+    </w:p>
+    <w:p>
+      <w:proofErr w:type="gramStart"/>
+      <w:r>
+        <w:t>Educational time constraints during undergraduate degree (01/2005-12/2007).</w:t>
+      </w:r>
+      <w:proofErr w:type="gramEnd"/>
+    </w:p>
+    <w:p/>
+    <w:p/>
+    <w:p/>
+    <w:p/>
+    <w:p>
+      <w:r>
+        <w:br w:type="page"/>
+      </w:r>
+    </w:p>
+    <w:p/>
+    <w:p>
+      <w:r>
+        <w:t>5 / 2006</w:t>
+      </w:r>
+      <w:r>
+        <w:tab/>
+        <w:t>7 / 2006</w:t>
+      </w:r>
+      <w:r>
+        <w:tab/>
+      </w:r>
+    </w:p>
+    <w:p>
+      <w:r>
+        <w:t>I think from tax form is about $8.50 for 35-40/</w:t>
+      </w:r>
+      <w:proofErr w:type="spellStart"/>
+      <w:r>
+        <w:t>hr</w:t>
+      </w:r>
+      <w:proofErr w:type="spellEnd"/>
+      <w:r>
+        <w:t xml:space="preserve"> week.</w:t>
+      </w:r>
+    </w:p>
+    <w:p>
+      <w:r>
+        <w:t>Seasonal field biologist</w:t>
+      </w:r>
+    </w:p>
+    <w:p>
+      <w:r>
+        <w:t>Texas A&amp;M University Leon River Restoration Project</w:t>
+      </w:r>
+      <w:r>
+        <w:tab/>
+      </w:r>
+    </w:p>
+    <w:p/>
+    <w:p/>
+    <w:p>
+      <w:r>
+        <w:t>2005 E. Main Street, Suite 124</w:t>
+      </w:r>
+    </w:p>
+    <w:p>
+      <w:r>
+        <w:t>Gatesville</w:t>
+      </w:r>
+      <w:r>
+        <w:t xml:space="preserve"> TX </w:t>
+      </w:r>
+      <w:r>
+        <w:t>76528</w:t>
+      </w:r>
+    </w:p>
+    <w:p/>
+    <w:p/>
+    <w:p>
+      <w:r>
+        <w:t xml:space="preserve">Supervisor Name </w:t>
+      </w:r>
+    </w:p>
+    <w:p>
+      <w:r>
+        <w:t>Shannon Farrell</w:t>
+      </w:r>
+    </w:p>
+    <w:p>
+      <w:r>
+        <w:t>Grad student (now Assistant Professor at SUNY-ESF)</w:t>
+      </w:r>
+    </w:p>
+    <w:p>
+      <w:r>
+        <w:t>sfarrell@esf.edu</w:t>
+      </w:r>
+    </w:p>
+    <w:p>
       <w:r>
         <w:t xml:space="preserve"> </w:t>
       </w:r>
-    </w:p>
-    <w:p/>
-    <w:p>
-      <w:r>
-        <w:t>University of North Texas</w:t>
-      </w:r>
-    </w:p>
-    <w:p/>
+      <w:r>
+        <w:t>(315)-470-6757</w:t>
+      </w:r>
+    </w:p>
+    <w:p/>
+    <w:p>
+      <w:r>
+        <w:t xml:space="preserve">Duties and Responsibilities </w:t>
+      </w:r>
+    </w:p>
+    <w:p>
+      <w:proofErr w:type="gramStart"/>
+      <w:r>
+        <w:t>Point counts of birds, nest searching, fledgling searching, and entering data.</w:t>
+      </w:r>
+      <w:proofErr w:type="gramEnd"/>
+    </w:p>
+    <w:p/>
+    <w:p>
+      <w:r>
+        <w:t xml:space="preserve">Reason for leaving this position </w:t>
+      </w:r>
+    </w:p>
+    <w:p>
+      <w:r>
+        <w:t>Field season completed.</w:t>
+      </w:r>
+    </w:p>
+    <w:p/>
+    <w:p>
+      <w:r>
+        <w:t xml:space="preserve">Explain any time lapse between positions </w:t>
+      </w:r>
+    </w:p>
+    <w:p>
+      <w:proofErr w:type="gramStart"/>
+      <w:r>
+        <w:t>Educational time constraints during undergraduate degree (01/2005-12/2007).</w:t>
+      </w:r>
+      <w:proofErr w:type="gramEnd"/>
+    </w:p>
+    <w:p/>
+    <w:p/>
+    <w:p/>
+    <w:p>
+      <w:r>
+        <w:br w:type="page"/>
+      </w:r>
+    </w:p>
+    <w:p/>
+    <w:p>
+      <w:r>
+        <w:t>$8.00/hour ca. 5/hours week</w:t>
+      </w:r>
+    </w:p>
+    <w:p>
+      <w:r>
+        <w:t>3 / 2007</w:t>
+      </w:r>
+      <w:r>
+        <w:tab/>
+        <w:t>8 / 2007</w:t>
+      </w:r>
+      <w:r>
+        <w:tab/>
+      </w:r>
+    </w:p>
+    <w:p>
+      <w:r>
+        <w:t>Undergraduate research assistant</w:t>
+      </w:r>
+    </w:p>
+    <w:p>
+      <w:r>
+        <w:t>Aquatic Ecology Lab, University of North Texas</w:t>
+      </w:r>
+      <w:r>
+        <w:tab/>
+      </w:r>
+    </w:p>
     <w:p>
       <w:r>
         <w:t>1704 W Mulberry St</w:t>
       </w:r>
     </w:p>
-    <w:p/>
-    <w:p>
-      <w:r>
-        <w:t>Denton</w:t>
-      </w:r>
-      <w:r>
-        <w:t xml:space="preserve"> TX </w:t>
-      </w:r>
-      <w:r>
-        <w:t>76201</w:t>
-      </w:r>
-    </w:p>
-    <w:p/>
-    <w:p>
-      <w:r>
-        <w:t xml:space="preserve">Supervisor Name </w:t>
-      </w:r>
-    </w:p>
+    <w:p>
+      <w:r>
+        <w:t>Denton TX 76201</w:t>
+      </w:r>
+    </w:p>
+    <w:p/>
     <w:p>
       <w:r>
         <w:t>James Kennedy</w:t>
@@ -417,6 +571,7 @@
         <w:t>kennedy@unt.edu</w:t>
       </w:r>
     </w:p>
+    <w:p/>
     <w:p>
       <w:r>
         <w:t>940-565-2981</w:t>
@@ -429,14 +584,17 @@
       </w:r>
     </w:p>
     <w:p>
-      <w:proofErr w:type="gramStart"/>
-      <w:r>
-        <w:t>Sorting aquatic inver</w:t>
-      </w:r>
-      <w:r>
-        <w:t>tebrates in sediment samples.</w:t>
-      </w:r>
-      <w:proofErr w:type="gramEnd"/>
+      <w:r>
+        <w:t xml:space="preserve">Sorted aquatic invertebrates in sediment samples, identified </w:t>
+      </w:r>
+      <w:proofErr w:type="spellStart"/>
+      <w:r>
+        <w:t>Chironomidae</w:t>
+      </w:r>
+      <w:proofErr w:type="spellEnd"/>
+      <w:r>
+        <w:t xml:space="preserve"> subfamilies, and formatted data.</w:t>
+      </w:r>
     </w:p>
     <w:p/>
     <w:p>
@@ -447,7 +605,7 @@
     <w:p>
       <w:proofErr w:type="gramStart"/>
       <w:r>
-        <w:t>Left for summer field season job.</w:t>
+        <w:t>Educational time constraints during undergraduate degree (01/2005-12/2007).</w:t>
       </w:r>
       <w:proofErr w:type="gramEnd"/>
     </w:p>
@@ -461,279 +619,6 @@
       <w:proofErr w:type="gramStart"/>
       <w:r>
         <w:t>Educational time constraints during undergraduate degree (01/2005-12/2007).</w:t>
-      </w:r>
-      <w:proofErr w:type="gramEnd"/>
-    </w:p>
-    <w:p/>
-    <w:p/>
-    <w:p/>
-    <w:p/>
-    <w:p>
-      <w:r>
-        <w:br w:type="page"/>
-      </w:r>
-    </w:p>
-    <w:p/>
-    <w:p>
-      <w:r>
-        <w:t>5 / 2006</w:t>
-      </w:r>
-      <w:r>
-        <w:tab/>
-        <w:t>7 / 2006</w:t>
-      </w:r>
-      <w:r>
-        <w:tab/>
-      </w:r>
-    </w:p>
-    <w:p>
-      <w:r>
-        <w:t xml:space="preserve">I think from tax form is about </w:t>
-      </w:r>
-      <w:r>
-        <w:t>$8.50 for 35-40/</w:t>
-      </w:r>
-      <w:proofErr w:type="spellStart"/>
-      <w:r>
-        <w:t>hr</w:t>
-      </w:r>
-      <w:proofErr w:type="spellEnd"/>
-      <w:r>
-        <w:t xml:space="preserve"> week.</w:t>
-      </w:r>
-    </w:p>
-    <w:p>
-      <w:r>
-        <w:t>Seasonal field biologist</w:t>
-      </w:r>
-    </w:p>
-    <w:p>
-      <w:r>
-        <w:t>Texas A&amp;M University Leon River Restoration Project</w:t>
-      </w:r>
-      <w:r>
-        <w:tab/>
-      </w:r>
-    </w:p>
-    <w:p/>
-    <w:p/>
-    <w:p>
-      <w:r>
-        <w:t xml:space="preserve">2005 E. </w:t>
-      </w:r>
-      <w:r>
-        <w:t>Main Street, Suite 124</w:t>
-      </w:r>
-    </w:p>
-    <w:p>
-      <w:r>
-        <w:t>Gatesville</w:t>
-      </w:r>
-      <w:r>
-        <w:t xml:space="preserve"> TX </w:t>
-      </w:r>
-      <w:r>
-        <w:t>76528</w:t>
-      </w:r>
-    </w:p>
-    <w:p/>
-    <w:p/>
-    <w:p>
-      <w:r>
-        <w:t xml:space="preserve">Supervisor Name </w:t>
-      </w:r>
-    </w:p>
-    <w:p>
-      <w:r>
-        <w:t>Shannon Farrell</w:t>
-      </w:r>
-    </w:p>
-    <w:p>
-      <w:r>
-        <w:t>Grad student (now Assistant Professor at SUNY-ESF)</w:t>
-      </w:r>
-    </w:p>
-    <w:p>
-      <w:r>
-        <w:t>sfarrell@esf.edu</w:t>
-      </w:r>
-    </w:p>
-    <w:p>
-      <w:r>
-        <w:t xml:space="preserve"> </w:t>
-      </w:r>
-      <w:r>
-        <w:t>(315)-470-6757</w:t>
-      </w:r>
-    </w:p>
-    <w:p/>
-    <w:p>
-      <w:r>
-        <w:t xml:space="preserve">Duties and Responsibilities </w:t>
-      </w:r>
-    </w:p>
-    <w:p>
-      <w:proofErr w:type="gramStart"/>
-      <w:r>
-        <w:t>Point counts of birds</w:t>
-      </w:r>
-      <w:r>
-        <w:t>, nest searching, fledgling searching, and entering data.</w:t>
-      </w:r>
-      <w:proofErr w:type="gramEnd"/>
-    </w:p>
-    <w:p/>
-    <w:p>
-      <w:r>
-        <w:t xml:space="preserve">Reason for leaving this position </w:t>
-      </w:r>
-    </w:p>
-    <w:p>
-      <w:r>
-        <w:t>Field season completed.</w:t>
-      </w:r>
-    </w:p>
-    <w:p/>
-    <w:p>
-      <w:r>
-        <w:t xml:space="preserve">Explain any time lapse between positions </w:t>
-      </w:r>
-    </w:p>
-    <w:p>
-      <w:proofErr w:type="gramStart"/>
-      <w:r>
-        <w:t>Educational time constraints during undergraduate degree (01/2005-12/2007).</w:t>
-      </w:r>
-      <w:proofErr w:type="gramEnd"/>
-    </w:p>
-    <w:p/>
-    <w:p/>
-    <w:p/>
-    <w:p>
-      <w:r>
-        <w:br w:type="page"/>
-      </w:r>
-    </w:p>
-    <w:p/>
-    <w:p>
-      <w:r>
-        <w:t>$8.00/hour ca.</w:t>
-      </w:r>
-      <w:r>
-        <w:t xml:space="preserve"> 5/hours week</w:t>
-      </w:r>
-    </w:p>
-    <w:p>
-      <w:r>
-        <w:t>3 / 2007</w:t>
-      </w:r>
-      <w:r>
-        <w:tab/>
-        <w:t>8 / 2007</w:t>
-      </w:r>
-      <w:r>
-        <w:tab/>
-      </w:r>
-    </w:p>
-    <w:p>
-      <w:r>
-        <w:t>Undergraduate research assistant</w:t>
-      </w:r>
-    </w:p>
-    <w:p>
-      <w:r>
-        <w:t>Aquatic Ecology Lab, University of North Texas</w:t>
-      </w:r>
-      <w:r>
-        <w:tab/>
-      </w:r>
-    </w:p>
-    <w:p>
-      <w:r>
-        <w:t>1704 W Mulberry</w:t>
-      </w:r>
-      <w:r>
-        <w:t xml:space="preserve"> St</w:t>
-      </w:r>
-    </w:p>
-    <w:p>
-      <w:r>
-        <w:t xml:space="preserve">Denton TX </w:t>
-      </w:r>
-      <w:r>
-        <w:t>76201</w:t>
-      </w:r>
-    </w:p>
-    <w:p/>
-    <w:p>
-      <w:r>
-        <w:t>James Kennedy</w:t>
-      </w:r>
-    </w:p>
-    <w:p>
-      <w:r>
-        <w:t>Regents Professor</w:t>
-      </w:r>
-    </w:p>
-    <w:p>
-      <w:r>
-        <w:t>kennedy@unt.edu</w:t>
-      </w:r>
-    </w:p>
-    <w:p/>
-    <w:p>
-      <w:r>
-        <w:t>940-565-2981</w:t>
-      </w:r>
-    </w:p>
-    <w:p/>
-    <w:p>
-      <w:r>
-        <w:t xml:space="preserve">Duties and Responsibilities </w:t>
-      </w:r>
-    </w:p>
-    <w:p>
-      <w:r>
-        <w:t>Sorted aquatic invertebrates in sediment samples,</w:t>
-      </w:r>
-      <w:r>
-        <w:t xml:space="preserve"> identified </w:t>
-      </w:r>
-      <w:proofErr w:type="spellStart"/>
-      <w:r>
-        <w:t>Chironomidae</w:t>
-      </w:r>
-      <w:proofErr w:type="spellEnd"/>
-      <w:r>
-        <w:t xml:space="preserve"> subfamilies, and formatted data.</w:t>
-      </w:r>
-    </w:p>
-    <w:p/>
-    <w:p>
-      <w:r>
-        <w:t xml:space="preserve">Reason for leaving this position </w:t>
-      </w:r>
-    </w:p>
-    <w:p>
-      <w:proofErr w:type="gramStart"/>
-      <w:r>
-        <w:t>Educational time constraints during undergraduate degree (01/2005-12/2007).</w:t>
-      </w:r>
-      <w:proofErr w:type="gramEnd"/>
-    </w:p>
-    <w:p/>
-    <w:p>
-      <w:r>
-        <w:t xml:space="preserve">Explain any time lapse between positions </w:t>
-      </w:r>
-    </w:p>
-    <w:p>
-      <w:proofErr w:type="gramStart"/>
-      <w:r>
-        <w:t>Educational time constraints during undergra</w:t>
-      </w:r>
-      <w:r>
-        <w:t>duate degree (01/2005-12/2007).</w:t>
       </w:r>
       <w:proofErr w:type="gramEnd"/>
     </w:p>
@@ -792,10 +677,7 @@
     <w:p/>
     <w:p>
       <w:r>
-        <w:t xml:space="preserve">Alfredo </w:t>
-      </w:r>
-      <w:r>
-        <w:t>Sanchez</w:t>
+        <w:t>Alfredo Sanchez</w:t>
       </w:r>
     </w:p>
     <w:p>
@@ -810,10 +692,163 @@
     </w:p>
     <w:p>
       <w:r>
+        <w:t xml:space="preserve"> (940) 627-5475 (main office number)</w:t>
+      </w:r>
+    </w:p>
+    <w:p/>
+    <w:p>
+      <w:r>
+        <w:t xml:space="preserve">Duties and Responsibilities </w:t>
+      </w:r>
+    </w:p>
+    <w:p>
+      <w:r>
+        <w:t>Designed a Loggerhead Shrike survey and conducted a Black-capped Vireo (endangered species) survey on the Lyndon B. Johnson National Grasslands.</w:t>
+      </w:r>
+    </w:p>
+    <w:p/>
+    <w:p>
+      <w:r>
+        <w:t xml:space="preserve">Reason for leaving this position </w:t>
+      </w:r>
+    </w:p>
+    <w:p>
+      <w:proofErr w:type="gramStart"/>
+      <w:r>
+        <w:t>Completed contract.</w:t>
+      </w:r>
+      <w:proofErr w:type="gramEnd"/>
+    </w:p>
+    <w:p/>
+    <w:p>
+      <w:r>
+        <w:t xml:space="preserve">Explain any time lapse between positions </w:t>
+      </w:r>
+    </w:p>
+    <w:p>
+      <w:r>
+        <w:t>Two months between this contract and starting graduate school for personal time before starting Ph.D.</w:t>
+      </w:r>
+    </w:p>
+    <w:p/>
+    <w:p/>
+    <w:p/>
+    <w:p/>
+    <w:p/>
+    <w:p>
+      <w:r>
+        <w:br w:type="page"/>
+      </w:r>
+    </w:p>
+    <w:p/>
+    <w:p>
+      <w:r>
+        <w:t>Starting base salary $2</w:t>
+      </w:r>
+      <w:r>
+        <w:t>4</w:t>
+      </w:r>
+      <w:r>
+        <w:t>,</w:t>
+      </w:r>
+      <w:r>
+        <w:t>6</w:t>
+      </w:r>
+      <w:r>
+        <w:t>00????</w:t>
+      </w:r>
+    </w:p>
+    <w:p>
+      <w:r>
+        <w:t>Ending base salary $30,000</w:t>
+      </w:r>
+    </w:p>
+    <w:p/>
+    <w:p>
+      <w:r>
+        <w:t>Graduate student (graduate research/teaching assistant)</w:t>
+      </w:r>
+    </w:p>
+    <w:p>
+      <w:r>
+        <w:t>University of Oklahoma</w:t>
+      </w:r>
+    </w:p>
+    <w:p>
+      <w:r>
+        <w:t>8 / 2008</w:t>
+      </w:r>
+      <w:r>
+        <w:tab/>
+        <w:t>3 / 2014</w:t>
+      </w:r>
+      <w:r>
+        <w:tab/>
         <w:t xml:space="preserve"> </w:t>
       </w:r>
-      <w:r>
-        <w:t>(940) 627-5475 (main office number)</w:t>
+    </w:p>
+    <w:p/>
+    <w:p>
+      <w:r>
+        <w:t>University of Oklahoma</w:t>
+      </w:r>
+    </w:p>
+    <w:p>
+      <w:r>
+        <w:t xml:space="preserve">730 Van </w:t>
+      </w:r>
+      <w:proofErr w:type="spellStart"/>
+      <w:r>
+        <w:t>Vleet</w:t>
+      </w:r>
+      <w:proofErr w:type="spellEnd"/>
+      <w:r>
+        <w:t xml:space="preserve"> </w:t>
+      </w:r>
+      <w:proofErr w:type="gramStart"/>
+      <w:r>
+        <w:t>Oval</w:t>
+      </w:r>
+      <w:proofErr w:type="gramEnd"/>
+      <w:r>
+        <w:t>, Room 314</w:t>
+      </w:r>
+    </w:p>
+    <w:p>
+      <w:r>
+        <w:t>Norman</w:t>
+      </w:r>
+    </w:p>
+    <w:p>
+      <w:r>
+        <w:t>73019</w:t>
+      </w:r>
+    </w:p>
+    <w:p/>
+    <w:p/>
+    <w:p>
+      <w:r>
+        <w:t xml:space="preserve">Supervisor Name </w:t>
+      </w:r>
+    </w:p>
+    <w:p>
+      <w:r>
+        <w:t>Michael Patten</w:t>
+      </w:r>
+    </w:p>
+    <w:p>
+      <w:r>
+        <w:t>Professor</w:t>
+      </w:r>
+    </w:p>
+    <w:p>
+      <w:r>
+        <w:t>mpatten@ou.edu</w:t>
+      </w:r>
+    </w:p>
+    <w:p>
+      <w:r>
+        <w:t xml:space="preserve"> (405) 325-5061</w:t>
       </w:r>
     </w:p>
     <w:p/>
@@ -824,171 +859,12 @@
     </w:p>
     <w:p>
       <w:r>
-        <w:t>Designed a Loggerhead Shrike survey and conducted a Black-capped Vireo (enda</w:t>
-      </w:r>
-      <w:r>
-        <w:t>ngered species) survey on the Lyndon B. Johnson National Grasslands.</w:t>
-      </w:r>
-    </w:p>
-    <w:p/>
-    <w:p>
-      <w:r>
-        <w:t xml:space="preserve">Reason for leaving this position </w:t>
-      </w:r>
-    </w:p>
-    <w:p>
-      <w:proofErr w:type="gramStart"/>
-      <w:r>
-        <w:t>Completed contract.</w:t>
-      </w:r>
-      <w:proofErr w:type="gramEnd"/>
-    </w:p>
-    <w:p/>
-    <w:p>
-      <w:r>
-        <w:t xml:space="preserve">Explain any time lapse between positions </w:t>
-      </w:r>
-    </w:p>
-    <w:p>
-      <w:r>
-        <w:t>Two months between this contract and starting graduate school for personal time before st</w:t>
-      </w:r>
-      <w:r>
-        <w:t>arting Ph.D.</w:t>
-      </w:r>
-    </w:p>
-    <w:p/>
-    <w:p/>
-    <w:p/>
-    <w:p/>
-    <w:p/>
-    <w:p>
-      <w:r>
-        <w:br w:type="page"/>
-      </w:r>
-    </w:p>
-    <w:p/>
-    <w:p>
-      <w:r>
-        <w:t>Starting base salary $20,000????</w:t>
-      </w:r>
-    </w:p>
-    <w:p>
-      <w:r>
-        <w:t>Ending base salary $30,000</w:t>
-      </w:r>
-    </w:p>
-    <w:p/>
-    <w:p>
-      <w:r>
-        <w:t>Graduate student (graduate research/teaching assistant)</w:t>
-      </w:r>
-    </w:p>
-    <w:p>
-      <w:r>
-        <w:t>University of Oklahoma</w:t>
-      </w:r>
-    </w:p>
-    <w:p>
-      <w:r>
-        <w:t>8 / 2008</w:t>
-      </w:r>
-      <w:r>
-        <w:tab/>
-        <w:t>3 / 2014</w:t>
-      </w:r>
-      <w:r>
-        <w:tab/>
-        <w:t xml:space="preserve"> </w:t>
-      </w:r>
-    </w:p>
-    <w:p/>
-    <w:p>
-      <w:r>
-        <w:t>University of Oklahoma</w:t>
-      </w:r>
-    </w:p>
-    <w:p>
-      <w:r>
-        <w:t xml:space="preserve">730 Van </w:t>
-      </w:r>
-      <w:proofErr w:type="spellStart"/>
-      <w:r>
-        <w:t>Vleet</w:t>
-      </w:r>
-      <w:proofErr w:type="spellEnd"/>
-      <w:r>
-        <w:t xml:space="preserve"> </w:t>
-      </w:r>
-      <w:proofErr w:type="gramStart"/>
-      <w:r>
-        <w:t>Oval</w:t>
-      </w:r>
-      <w:proofErr w:type="gramEnd"/>
-      <w:r>
-        <w:t>, Room 314</w:t>
-      </w:r>
-    </w:p>
-    <w:p>
-      <w:r>
-        <w:t>Norman</w:t>
-      </w:r>
-    </w:p>
-    <w:p>
-      <w:r>
-        <w:t>73019</w:t>
-      </w:r>
-    </w:p>
-    <w:p/>
-    <w:p/>
-    <w:p>
-      <w:r>
-        <w:t xml:space="preserve">Supervisor Name </w:t>
-      </w:r>
-    </w:p>
-    <w:p>
-      <w:r>
-        <w:t>Michael Patten</w:t>
-      </w:r>
-    </w:p>
-    <w:p>
-      <w:r>
-        <w:t>Professor</w:t>
-      </w:r>
-    </w:p>
-    <w:p>
-      <w:r>
-        <w:t>mpatten@ou.edu</w:t>
-      </w:r>
-    </w:p>
-    <w:p>
-      <w:r>
-        <w:t xml:space="preserve"> </w:t>
-      </w:r>
-      <w:r>
-        <w:t>(405) 325-5061</w:t>
-      </w:r>
-    </w:p>
-    <w:p/>
-    <w:p>
-      <w:r>
-        <w:t xml:space="preserve">Duties and Responsibilities </w:t>
-      </w:r>
-    </w:p>
-    <w:p>
-      <w:r>
-        <w:t>Graduate teaching assistant semesters (Biology Department Award for Excellence in Graduate</w:t>
-      </w:r>
-      <w:r>
-        <w:t xml:space="preserve"> Student Teaching in 2013 for efforts in Entomology and Principles of Ecology labs)</w:t>
-      </w:r>
-    </w:p>
-    <w:p>
-      <w:r>
-        <w:t>-Intro. to Evolution, Ecology, and Diversity (undergraduate, majors, one semester): Presentation of weekly lab materials, creating and grading quizzes, grading lecture exam</w:t>
-      </w:r>
-      <w:r>
-        <w:t>s, proctoring lecture and lab exams, and guiding students through lab experiments.</w:t>
+        <w:t>Graduate teaching assistant semesters (Biology Department Award for Excellence in Graduate Student Teaching in 2013 for efforts in Entomology and Principles of Ecology labs)</w:t>
+      </w:r>
+    </w:p>
+    <w:p>
+      <w:r>
+        <w:t>-Intro. to Evolution, Ecology, and Diversity (undergraduate, majors, one semester): Presentation of weekly lab materials, creating and grading quizzes, grading lecture exams, proctoring lecture and lab exams, and guiding students through lab experiments.</w:t>
       </w:r>
     </w:p>
     <w:p>
@@ -1011,10 +887,7 @@
     </w:p>
     <w:p>
       <w:r>
-        <w:t>-Principles of Ecology (undergraduate, majors, four semesters): D</w:t>
-      </w:r>
-      <w:r>
-        <w:t>iscussion of concepts, guiding students through field experiments; and grading lab reports.</w:t>
+        <w:t>-Principles of Ecology (undergraduate, majors, four semesters): Discussion of concepts, guiding students through field experiments; and grading lab reports.</w:t>
       </w:r>
     </w:p>
     <w:p>
@@ -1036,10 +909,7 @@
       </w:r>
       <w:proofErr w:type="gramStart"/>
       <w:r>
-        <w:t xml:space="preserve">Funded by University of Oklahoma Graduate </w:t>
-      </w:r>
-      <w:r>
-        <w:t>College for "the recruitment and retention of outstanding graduate students”.</w:t>
+        <w:t>Funded by University of Oklahoma Graduate College for "the recruitment and retention of outstanding graduate students”.</w:t>
       </w:r>
       <w:proofErr w:type="gramEnd"/>
       <w:r>
@@ -1053,10 +923,7 @@
       </w:r>
       <w:r>
         <w:tab/>
-        <w:t>GAANN (Graduate Assistance in Areas of National Need) Fellow</w:t>
-      </w:r>
-      <w:r>
-        <w:t xml:space="preserve"> (Department of Education): Nominated by department; covers stipend, tuition, fees; allowing me to focus on research.</w:t>
+        <w:t>GAANN (Graduate Assistance in Areas of National Need) Fellow (Department of Education): Nominated by department; covers stipend, tuition, fees; allowing me to focus on research.</w:t>
       </w:r>
     </w:p>
     <w:p>
@@ -1078,10 +945,7 @@
     </w:p>
     <w:p>
       <w:r>
-        <w:t>No time lapse between this and following p</w:t>
-      </w:r>
-      <w:r>
-        <w:t>osition.</w:t>
+        <w:t>No time lapse between this and following position.</w:t>
       </w:r>
     </w:p>
     <w:p/>
@@ -1122,10 +986,7 @@
     </w:p>
     <w:p>
       <w:r>
-        <w:t>Winn</w:t>
-      </w:r>
-      <w:r>
-        <w:t>ipeg</w:t>
+        <w:t>Winnipeg</w:t>
       </w:r>
     </w:p>
     <w:p>
@@ -1167,10 +1028,7 @@
     </w:p>
     <w:p>
       <w:r>
-        <w:t xml:space="preserve"> </w:t>
-      </w:r>
-      <w:r>
-        <w:t>(204) 474-8768</w:t>
+        <w:t xml:space="preserve"> (204) 474-8768</w:t>
       </w:r>
     </w:p>
     <w:p/>
@@ -1191,19 +1049,13 @@
     </w:p>
     <w:p>
       <w:r>
-        <w:t>Mentored 19 graduate students and advised collaborators on how to create and troubleshoot R and SAS code, and inte</w:t>
-      </w:r>
-      <w:r>
-        <w:t>rpret statistical results.</w:t>
-      </w:r>
-    </w:p>
-    <w:p>
-      <w:proofErr w:type="gramStart"/>
-      <w:r>
-        <w:t xml:space="preserve">Organized training and permit instructions for future students and project managers in the lab to ease transition between graduate students on each Alberta field season (see management duties as post-doctoral fellow), consulting </w:t>
-      </w:r>
-      <w:r>
-        <w:t>with graduate students as they begin their own 2016 field season.</w:t>
+        <w:t>Mentored 19 graduate students and advised collaborators on how to create and troubleshoot R and SAS code, and interpret statistical results.</w:t>
+      </w:r>
+    </w:p>
+    <w:p>
+      <w:proofErr w:type="gramStart"/>
+      <w:r>
+        <w:t>Organized training and permit instructions for future students and project managers in the lab to ease transition between graduate students on each Alberta field season (see management duties as post-doctoral fellow), consulting with graduate students as they begin their own 2016 field season.</w:t>
       </w:r>
       <w:proofErr w:type="gramEnd"/>
     </w:p>
@@ -1223,28 +1075,19 @@
     <w:p>
       <w:proofErr w:type="gramStart"/>
       <w:r>
-        <w:t>Co-instructed Quantitative Methods</w:t>
-      </w:r>
-      <w:r>
-        <w:t xml:space="preserve"> in Natural Resource Management (graduate level, two semesters), presenting R code to implement statistical methods; lecture on multivariate statistics; and grading assignments.</w:t>
-      </w:r>
-      <w:proofErr w:type="gramEnd"/>
-    </w:p>
-    <w:p>
-      <w:r>
-        <w:t xml:space="preserve">Instructor for Ecological Dimensions of Natural Resource Management (graduate </w:t>
-      </w:r>
-      <w:r>
-        <w:t xml:space="preserve">level, one semester): guiding discussions of students with widely varying biology backgrounds in understanding ecological principles. </w:t>
-      </w:r>
-    </w:p>
-    <w:p>
-      <w:proofErr w:type="gramStart"/>
-      <w:r>
-        <w:t>Managing field season in Alberta for field crew of &gt;15 graduate students, technicians, and volunteers, interacting positi</w:t>
-      </w:r>
-      <w:r>
-        <w:t>vely with energy industry representatives, and hiring technicians, working near energy company leases (Cenovus).</w:t>
+        <w:t>Co-instructed Quantitative Methods in Natural Resource Management (graduate level, two semesters), presenting R code to implement statistical methods; lecture on multivariate statistics; and grading assignments.</w:t>
+      </w:r>
+      <w:proofErr w:type="gramEnd"/>
+    </w:p>
+    <w:p>
+      <w:r>
+        <w:t xml:space="preserve">Instructor for Ecological Dimensions of Natural Resource Management (graduate level, one semester): guiding discussions of students with widely varying biology backgrounds in understanding ecological principles. </w:t>
+      </w:r>
+    </w:p>
+    <w:p>
+      <w:proofErr w:type="gramStart"/>
+      <w:r>
+        <w:t>Managing field season in Alberta for field crew of &gt;15 graduate students, technicians, and volunteers, interacting positively with energy industry representatives, and hiring technicians, working near energy company leases (Cenovus).</w:t>
       </w:r>
       <w:proofErr w:type="gramEnd"/>
     </w:p>
@@ -1258,10 +1101,7 @@
       </w:r>
       <w:proofErr w:type="gramEnd"/>
       <w:r>
-        <w:t xml:space="preserve"> technician training compliance, address any concerns with Cenovus (energy compan</w:t>
-      </w:r>
-      <w:r>
-        <w:t>y) safety officer.</w:t>
+        <w:t xml:space="preserve"> technician training compliance, address any concerns with Cenovus (energy company) safety officer.</w:t>
       </w:r>
     </w:p>
     <w:p>
@@ -1286,10 +1126,7 @@
     <w:p/>
     <w:p>
       <w:r>
-        <w:t>Explain any time lapse between position</w:t>
-      </w:r>
-      <w:r>
-        <w:t xml:space="preserve">s </w:t>
+        <w:t xml:space="preserve">Explain any time lapse between positions </w:t>
       </w:r>
     </w:p>
     <w:p>
@@ -1399,19 +1236,13 @@
       </w:r>
       <w:proofErr w:type="gramEnd"/>
       <w:r>
-        <w:t xml:space="preserve"> </w:t>
-      </w:r>
-      <w:r>
-        <w:t>compliance (application, renewal, reporting, training personnel) at federal, provincial, and university for multiple related subprojects.</w:t>
-      </w:r>
-    </w:p>
-    <w:p>
-      <w:proofErr w:type="gramStart"/>
-      <w:r>
-        <w:t xml:space="preserve">Organized training and permit instructions for future students and project managers in the lab to ease transition </w:t>
-      </w:r>
-      <w:r>
-        <w:t>between graduate students on each Alberta field season (see management duties as post-doctoral fellow), consulting with graduate students as they begin their own 2016 field season.</w:t>
+        <w:t xml:space="preserve"> compliance (application, renewal, reporting, training personnel) at federal, provincial, and university for multiple related subprojects.</w:t>
+      </w:r>
+    </w:p>
+    <w:p>
+      <w:proofErr w:type="gramStart"/>
+      <w:r>
+        <w:t>Organized training and permit instructions for future students and project managers in the lab to ease transition between graduate students on each Alberta field season (see management duties as post-doctoral fellow), consulting with graduate students as they begin their own 2016 field season.</w:t>
       </w:r>
       <w:proofErr w:type="gramEnd"/>
     </w:p>
@@ -1429,10 +1260,7 @@
     <w:p/>
     <w:p>
       <w:r>
-        <w:t>Explain any time lapse be</w:t>
-      </w:r>
-      <w:r>
-        <w:t xml:space="preserve">tween positions </w:t>
+        <w:t xml:space="preserve">Explain any time lapse between positions </w:t>
       </w:r>
     </w:p>
     <w:p>
@@ -1465,8 +1293,6 @@
       <w:r>
         <w:t>Oklahoma Biological Survey, University of Oklahoma</w:t>
       </w:r>
-      <w:bookmarkStart w:id="0" w:name="_GoBack"/>
-      <w:bookmarkEnd w:id="0"/>
     </w:p>
     <w:p/>
     <w:p/>

</xml_diff>